<commit_message>
Add xml space preserve when using multiline
</commit_message>
<xml_diff>
--- a/examples/expected-two-multiline.docx
+++ b/examples/expected-two-multiline.docx
@@ -21,7 +21,7 @@
         <w:rPr>
           <w:b/>
         </w:rPr>
-        <w:t>multiline</w:t>
+        <w:t xml:space="preserve">multiline</w:t>
       </w:r>
       <w:r>
         <w:br/>
@@ -30,7 +30,7 @@
         <w:rPr>
           <w:b/>
         </w:rPr>
-        <w:t>foobaz</w:t>
+        <w:t xml:space="preserve">foobaz</w:t>
       </w:r>
       <w:proofErr w:type="gramStart"/>
       <w:r>
@@ -55,13 +55,13 @@
         <w:br/>
       </w:r>
       <w:r>
-        <w:t>multiline</w:t>
+        <w:t xml:space="preserve">multiline</w:t>
       </w:r>
       <w:r>
         <w:br/>
       </w:r>
       <w:r>
-        <w:t>foobar</w:t>
+        <w:t xml:space="preserve">foobar</w:t>
       </w:r>
       <w:proofErr w:type="gramStart"/>
       <w:r>

</xml_diff>